<commit_message>
Add 1 when the game is finished/Correction with a image from guid/When a plyer leave a game escape channel is reload
</commit_message>
<xml_diff>
--- a/storage/channelSpecial/documents/Introduction_et_commandes.docx
+++ b/storage/channelSpecial/documents/Introduction_et_commandes.docx
@@ -120,8 +120,6 @@
       <w:pPr>
         <w:jc w:val="both"/>
       </w:pPr>
-      <w:bookmarkStart w:id="0" w:name="_GoBack"/>
-      <w:bookmarkEnd w:id="0"/>
     </w:p>
     <w:p>
       <w:pPr>
@@ -388,6 +386,66 @@
       </w:r>
     </w:p>
     <w:p>
+      <w:r>
+        <w:rPr>
+          <w:noProof/>
+        </w:rPr>
+        <w:drawing>
+          <wp:anchor distT="0" distB="0" distL="114300" distR="114300" simplePos="0" relativeHeight="251668480" behindDoc="0" locked="0" layoutInCell="1" allowOverlap="1" wp14:anchorId="38C772C6" wp14:editId="6C8ED72E">
+            <wp:simplePos x="0" y="0"/>
+            <wp:positionH relativeFrom="column">
+              <wp:posOffset>1935480</wp:posOffset>
+            </wp:positionH>
+            <wp:positionV relativeFrom="paragraph">
+              <wp:posOffset>41910</wp:posOffset>
+            </wp:positionV>
+            <wp:extent cx="4685850" cy="1158240"/>
+            <wp:effectExtent l="0" t="0" r="635" b="3810"/>
+            <wp:wrapNone/>
+            <wp:docPr id="10" name="Image 10"/>
+            <wp:cNvGraphicFramePr>
+              <a:graphicFrameLocks xmlns:a="http://schemas.openxmlformats.org/drawingml/2006/main" noChangeAspect="1"/>
+            </wp:cNvGraphicFramePr>
+            <a:graphic xmlns:a="http://schemas.openxmlformats.org/drawingml/2006/main">
+              <a:graphicData uri="http://schemas.openxmlformats.org/drawingml/2006/picture">
+                <pic:pic xmlns:pic="http://schemas.openxmlformats.org/drawingml/2006/picture">
+                  <pic:nvPicPr>
+                    <pic:cNvPr id="1" name=""/>
+                    <pic:cNvPicPr/>
+                  </pic:nvPicPr>
+                  <pic:blipFill>
+                    <a:blip r:embed="rId8">
+                      <a:extLst>
+                        <a:ext uri="{28A0092B-C50C-407E-A947-70E740481C1C}">
+                          <a14:useLocalDpi xmlns:a14="http://schemas.microsoft.com/office/drawing/2010/main" val="0"/>
+                        </a:ext>
+                      </a:extLst>
+                    </a:blip>
+                    <a:stretch>
+                      <a:fillRect/>
+                    </a:stretch>
+                  </pic:blipFill>
+                  <pic:spPr>
+                    <a:xfrm>
+                      <a:off x="0" y="0"/>
+                      <a:ext cx="4685850" cy="1158240"/>
+                    </a:xfrm>
+                    <a:prstGeom prst="rect">
+                      <a:avLst/>
+                    </a:prstGeom>
+                  </pic:spPr>
+                </pic:pic>
+              </a:graphicData>
+            </a:graphic>
+            <wp14:sizeRelH relativeFrom="margin">
+              <wp14:pctWidth>0</wp14:pctWidth>
+            </wp14:sizeRelH>
+            <wp14:sizeRelV relativeFrom="margin">
+              <wp14:pctHeight>0</wp14:pctHeight>
+            </wp14:sizeRelV>
+          </wp:anchor>
+        </w:drawing>
+      </w:r>
       <w:r>
         <w:rPr>
           <w:noProof/>
@@ -416,7 +474,7 @@
                     <pic:cNvPicPr/>
                   </pic:nvPicPr>
                   <pic:blipFill>
-                    <a:blip r:embed="rId8">
+                    <a:blip r:embed="rId9">
                       <a:extLst>
                         <a:ext uri="{28A0092B-C50C-407E-A947-70E740481C1C}">
                           <a14:useLocalDpi xmlns:a14="http://schemas.microsoft.com/office/drawing/2010/main" val="0"/>
@@ -448,68 +506,11 @@
           </wp:anchor>
         </w:drawing>
       </w:r>
-      <w:r>
-        <w:rPr>
-          <w:noProof/>
-        </w:rPr>
-        <w:drawing>
-          <wp:anchor distT="0" distB="0" distL="114300" distR="114300" simplePos="0" relativeHeight="251665408" behindDoc="0" locked="0" layoutInCell="1" allowOverlap="1" wp14:anchorId="25BBB2B2" wp14:editId="09159887">
-            <wp:simplePos x="0" y="0"/>
-            <wp:positionH relativeFrom="page">
-              <wp:posOffset>2598420</wp:posOffset>
-            </wp:positionH>
-            <wp:positionV relativeFrom="paragraph">
-              <wp:posOffset>146685</wp:posOffset>
-            </wp:positionV>
-            <wp:extent cx="4801870" cy="1049454"/>
-            <wp:effectExtent l="0" t="0" r="0" b="0"/>
-            <wp:wrapNone/>
-            <wp:docPr id="4" name="Image 4"/>
-            <wp:cNvGraphicFramePr>
-              <a:graphicFrameLocks xmlns:a="http://schemas.openxmlformats.org/drawingml/2006/main" noChangeAspect="1"/>
-            </wp:cNvGraphicFramePr>
-            <a:graphic xmlns:a="http://schemas.openxmlformats.org/drawingml/2006/main">
-              <a:graphicData uri="http://schemas.openxmlformats.org/drawingml/2006/picture">
-                <pic:pic xmlns:pic="http://schemas.openxmlformats.org/drawingml/2006/picture">
-                  <pic:nvPicPr>
-                    <pic:cNvPr id="1" name=""/>
-                    <pic:cNvPicPr/>
-                  </pic:nvPicPr>
-                  <pic:blipFill>
-                    <a:blip r:embed="rId9">
-                      <a:extLst>
-                        <a:ext uri="{28A0092B-C50C-407E-A947-70E740481C1C}">
-                          <a14:useLocalDpi xmlns:a14="http://schemas.microsoft.com/office/drawing/2010/main" val="0"/>
-                        </a:ext>
-                      </a:extLst>
-                    </a:blip>
-                    <a:stretch>
-                      <a:fillRect/>
-                    </a:stretch>
-                  </pic:blipFill>
-                  <pic:spPr>
-                    <a:xfrm>
-                      <a:off x="0" y="0"/>
-                      <a:ext cx="4801870" cy="1049454"/>
-                    </a:xfrm>
-                    <a:prstGeom prst="rect">
-                      <a:avLst/>
-                    </a:prstGeom>
-                  </pic:spPr>
-                </pic:pic>
-              </a:graphicData>
-            </a:graphic>
-            <wp14:sizeRelH relativeFrom="margin">
-              <wp14:pctWidth>0</wp14:pctWidth>
-            </wp14:sizeRelH>
-            <wp14:sizeRelV relativeFrom="margin">
-              <wp14:pctHeight>0</wp14:pctHeight>
-            </wp14:sizeRelV>
-          </wp:anchor>
-        </w:drawing>
-      </w:r>
-    </w:p>
-    <w:p/>
+    </w:p>
+    <w:p>
+      <w:bookmarkStart w:id="0" w:name="_GoBack"/>
+      <w:bookmarkEnd w:id="0"/>
+    </w:p>
     <w:p/>
     <w:p/>
     <w:p/>
@@ -877,11 +878,11 @@
         <w:t xml:space="preserve">ensuite </w:t>
       </w:r>
       <w:r>
-        <w:t>dans le c</w:t>
+        <w:t xml:space="preserve">dans le </w:t>
       </w:r>
       <w:proofErr w:type="spellStart"/>
       <w:r>
-        <w:t>hannel</w:t>
+        <w:t>channel</w:t>
       </w:r>
       <w:proofErr w:type="spellEnd"/>
       <w:r>
@@ -3773,18 +3774,18 @@
 </file>
 
 <file path=customXml/item2.xml><?xml version="1.0" encoding="utf-8"?>
+<p:properties xmlns:p="http://schemas.microsoft.com/office/2006/metadata/properties" xmlns:xsi="http://www.w3.org/2001/XMLSchema-instance" xmlns:pc="http://schemas.microsoft.com/office/infopath/2007/PartnerControls">
+  <documentManagement/>
+</p:properties>
+</file>
+
+<file path=customXml/item3.xml><?xml version="1.0" encoding="utf-8"?>
 <?mso-contentType ?>
 <FormTemplates xmlns="http://schemas.microsoft.com/sharepoint/v3/contenttype/forms">
   <Display>DocumentLibraryForm</Display>
   <Edit>DocumentLibraryForm</Edit>
   <New>DocumentLibraryForm</New>
 </FormTemplates>
-</file>
-
-<file path=customXml/item3.xml><?xml version="1.0" encoding="utf-8"?>
-<p:properties xmlns:p="http://schemas.microsoft.com/office/2006/metadata/properties" xmlns:xsi="http://www.w3.org/2001/XMLSchema-instance" xmlns:pc="http://schemas.microsoft.com/office/infopath/2007/PartnerControls">
-  <documentManagement/>
-</p:properties>
 </file>
 
 <file path=customXml/itemProps1.xml><?xml version="1.0" encoding="utf-8"?>
@@ -3807,18 +3808,18 @@
 </file>
 
 <file path=customXml/itemProps2.xml><?xml version="1.0" encoding="utf-8"?>
-<ds:datastoreItem xmlns:ds="http://schemas.openxmlformats.org/officeDocument/2006/customXml" ds:itemID="{C6E613E5-A696-4700-A429-26C315A5EFCD}">
-  <ds:schemaRefs>
-    <ds:schemaRef ds:uri="http://schemas.microsoft.com/sharepoint/v3/contenttype/forms"/>
-  </ds:schemaRefs>
-</ds:datastoreItem>
-</file>
-
-<file path=customXml/itemProps3.xml><?xml version="1.0" encoding="utf-8"?>
 <ds:datastoreItem xmlns:ds="http://schemas.openxmlformats.org/officeDocument/2006/customXml" ds:itemID="{27FBC671-3E07-4765-A459-F8B0D8CEEA6D}">
   <ds:schemaRefs>
     <ds:schemaRef ds:uri="http://schemas.microsoft.com/office/2006/metadata/properties"/>
     <ds:schemaRef ds:uri="http://schemas.microsoft.com/office/infopath/2007/PartnerControls"/>
   </ds:schemaRefs>
 </ds:datastoreItem>
+</file>
+
+<file path=customXml/itemProps3.xml><?xml version="1.0" encoding="utf-8"?>
+<ds:datastoreItem xmlns:ds="http://schemas.openxmlformats.org/officeDocument/2006/customXml" ds:itemID="{C6E613E5-A696-4700-A429-26C315A5EFCD}">
+  <ds:schemaRefs>
+    <ds:schemaRef ds:uri="http://schemas.microsoft.com/sharepoint/v3/contenttype/forms"/>
+  </ds:schemaRefs>
+</ds:datastoreItem>
 </file>
</xml_diff>